<commit_message>
Starting new project, updated JVA and NDA.
</commit_message>
<xml_diff>
--- a/Docs/Joint Venture Agreement.docx
+++ b/Docs/Joint Venture Agreement.docx
@@ -1,6 +1,6 @@
 
 <file path=word/document.xml><?xml version="1.0" encoding="utf-8"?>
-<w:document xmlns:ve="http://schemas.openxmlformats.org/markup-compatibility/2006" xmlns:o="urn:schemas-microsoft-com:office:office" xmlns:r="http://schemas.openxmlformats.org/officeDocument/2006/relationships" xmlns:m="http://schemas.openxmlformats.org/officeDocument/2006/math" xmlns:v="urn:schemas-microsoft-com:vml" xmlns:wp="http://schemas.openxmlformats.org/drawingml/2006/wordprocessingDrawing" xmlns:w10="urn:schemas-microsoft-com:office:word" xmlns:w="http://schemas.openxmlformats.org/wordprocessingml/2006/main" xmlns:wne="http://schemas.microsoft.com/office/word/2006/wordml">
+<w:document xmlns:wpc="http://schemas.microsoft.com/office/word/2010/wordprocessingCanvas" xmlns:mc="http://schemas.openxmlformats.org/markup-compatibility/2006" xmlns:o="urn:schemas-microsoft-com:office:office" xmlns:r="http://schemas.openxmlformats.org/officeDocument/2006/relationships" xmlns:m="http://schemas.openxmlformats.org/officeDocument/2006/math" xmlns:v="urn:schemas-microsoft-com:vml" xmlns:wp14="http://schemas.microsoft.com/office/word/2010/wordprocessingDrawing" xmlns:wp="http://schemas.openxmlformats.org/drawingml/2006/wordprocessingDrawing" xmlns:w10="urn:schemas-microsoft-com:office:word" xmlns:w="http://schemas.openxmlformats.org/wordprocessingml/2006/main" xmlns:w14="http://schemas.microsoft.com/office/word/2010/wordml" xmlns:wpg="http://schemas.microsoft.com/office/word/2010/wordprocessingGroup" xmlns:wpi="http://schemas.microsoft.com/office/word/2010/wordprocessingInk" xmlns:wne="http://schemas.microsoft.com/office/word/2006/wordml" xmlns:wps="http://schemas.microsoft.com/office/word/2010/wordprocessingShape" mc:Ignorable="w14 wp14">
   <w:body>
     <w:p>
       <w:pPr>
@@ -109,177 +109,676 @@
         <w:t xml:space="preserve">"Agreement" </w:t>
       </w:r>
       <w:r>
-        <w:t xml:space="preserve">means this Agreement including the schedules and </w:t>
+        <w:t xml:space="preserve">means this Agreement including the schedules and annexures as amended from time to </w:t>
+      </w:r>
+      <w:r>
+        <w:t>time;</w:t>
+      </w:r>
+    </w:p>
+    <w:p>
+      <w:pPr>
+        <w:ind w:left="1440"/>
+      </w:pPr>
+      <w:r>
+        <w:rPr>
+          <w:b/>
+        </w:rPr>
+        <w:t>"Part</w:t>
+      </w:r>
+      <w:r>
+        <w:rPr>
+          <w:b/>
+        </w:rPr>
+        <w:t>icipant</w:t>
+      </w:r>
+      <w:r>
+        <w:rPr>
+          <w:b/>
+        </w:rPr>
+        <w:t xml:space="preserve">" - </w:t>
+      </w:r>
+      <w:r>
+        <w:t xml:space="preserve">Individuals listed in </w:t>
+      </w:r>
+      <w:r>
+        <w:t>Clause 3</w:t>
+      </w:r>
+      <w:r>
+        <w:t>;</w:t>
+      </w:r>
+    </w:p>
+    <w:p>
+      <w:pPr>
+        <w:ind w:left="1440"/>
+      </w:pPr>
+      <w:r>
+        <w:rPr>
+          <w:b/>
+        </w:rPr>
+        <w:t>"Company" -</w:t>
+      </w:r>
+      <w:r>
+        <w:t xml:space="preserve"> The organization formed by this Agreement under the name as stated in Clause </w:t>
+      </w:r>
+      <w:r>
+        <w:t>2.1;</w:t>
+      </w:r>
+    </w:p>
+    <w:p>
+      <w:pPr>
+        <w:ind w:left="1440"/>
+      </w:pPr>
+      <w:r>
+        <w:rPr>
+          <w:b/>
+        </w:rPr>
+        <w:t>"Business" -</w:t>
+      </w:r>
+      <w:r>
+        <w:t xml:space="preserve"> </w:t>
+      </w:r>
+      <w:r>
+        <w:t>the business of carrying on activity together with any other business conducted by the Joint Venture</w:t>
+      </w:r>
+      <w:r>
+        <w:t xml:space="preserve"> from time to time;</w:t>
+      </w:r>
+    </w:p>
+    <w:p>
+      <w:pPr>
+        <w:ind w:left="1440"/>
+      </w:pPr>
+      <w:r>
+        <w:rPr>
+          <w:b/>
+        </w:rPr>
+        <w:t>"Joint Venture” -</w:t>
+      </w:r>
+      <w:r>
+        <w:t xml:space="preserve"> the associatio</w:t>
+      </w:r>
+      <w:r>
+        <w:t>n constituted by this Agreement;</w:t>
+      </w:r>
+    </w:p>
+    <w:p>
+      <w:pPr>
+        <w:ind w:left="1440"/>
+        <w:rPr>
+          <w:b/>
+        </w:rPr>
+      </w:pPr>
+      <w:r>
+        <w:rPr>
+          <w:b/>
+        </w:rPr>
+        <w:t xml:space="preserve">"Shareholder Stake" - </w:t>
+      </w:r>
+      <w:r>
+        <w:t>Clause</w:t>
+      </w:r>
+      <w:r>
+        <w:t xml:space="preserve"> 11</w:t>
+      </w:r>
+      <w:r>
+        <w:t>;</w:t>
+      </w:r>
+    </w:p>
+    <w:p>
+      <w:pPr>
+        <w:ind w:left="1440"/>
+      </w:pPr>
+      <w:r>
+        <w:rPr>
+          <w:b/>
+        </w:rPr>
+        <w:t>"</w:t>
+      </w:r>
+      <w:r>
+        <w:rPr>
+          <w:b/>
+        </w:rPr>
+        <w:t>Share</w:t>
+      </w:r>
+      <w:r>
+        <w:rPr>
+          <w:b/>
+        </w:rPr>
+        <w:t>" -</w:t>
+      </w:r>
+      <w:r>
+        <w:t xml:space="preserve"> </w:t>
+      </w:r>
+      <w:r>
+        <w:t xml:space="preserve">A Participant's undivided right, title and </w:t>
+      </w:r>
+      <w:r>
+        <w:t>Share</w:t>
+      </w:r>
+      <w:r>
+        <w:t xml:space="preserve"> (as a percentage</w:t>
+      </w:r>
+      <w:r>
+        <w:t xml:space="preserve"> as stated in Clause </w:t>
+      </w:r>
+      <w:r>
+        <w:t>11.1</w:t>
+      </w:r>
+      <w:r>
+        <w:t>) in:</w:t>
+      </w:r>
+    </w:p>
+    <w:p>
+      <w:pPr>
+        <w:ind w:left="1440"/>
+      </w:pPr>
+      <w:r>
+        <w:t>(a)</w:t>
+      </w:r>
+      <w:r>
+        <w:tab/>
+      </w:r>
+      <w:proofErr w:type="gramStart"/>
+      <w:r>
+        <w:t>the</w:t>
+      </w:r>
+      <w:proofErr w:type="gramEnd"/>
+      <w:r>
+        <w:t xml:space="preserve"> Joint </w:t>
+      </w:r>
+      <w:r>
+        <w:t>Venture Assets including but not limited to the Business;</w:t>
+      </w:r>
+    </w:p>
+    <w:p>
+      <w:pPr>
+        <w:ind w:left="1440"/>
+      </w:pPr>
+      <w:r>
+        <w:t>(b)</w:t>
+      </w:r>
+      <w:r>
+        <w:tab/>
+      </w:r>
+      <w:proofErr w:type="gramStart"/>
+      <w:r>
+        <w:t>all</w:t>
+      </w:r>
+      <w:proofErr w:type="gramEnd"/>
+      <w:r>
+        <w:t xml:space="preserve"> the Participant's rights, title, obligations and </w:t>
+      </w:r>
+      <w:r>
+        <w:t>Share</w:t>
+      </w:r>
+      <w:r>
+        <w:t xml:space="preserve"> into and under this </w:t>
+      </w:r>
+    </w:p>
+    <w:p>
+      <w:pPr>
+        <w:ind w:left="1440"/>
+      </w:pPr>
+      <w:r>
+        <w:tab/>
+      </w:r>
+      <w:proofErr w:type="gramStart"/>
+      <w:r>
+        <w:t>Agreement.</w:t>
+      </w:r>
+      <w:proofErr w:type="gramEnd"/>
+    </w:p>
+    <w:p>
+      <w:pPr>
+        <w:ind w:left="1440"/>
+      </w:pPr>
+      <w:r>
+        <w:rPr>
+          <w:b/>
+        </w:rPr>
+        <w:t>"Company Assets" -</w:t>
+      </w:r>
+      <w:r>
+        <w:t xml:space="preserve"> All activities, physical property, physical products</w:t>
+      </w:r>
+      <w:r>
+        <w:t xml:space="preserve"> and Intellectual Property</w:t>
+      </w:r>
+      <w:r>
+        <w:t xml:space="preserve"> all create</w:t>
+      </w:r>
+      <w:r>
+        <w:t>d within and attributed to the C</w:t>
+      </w:r>
+      <w:r>
+        <w:t>ompany;</w:t>
+      </w:r>
+    </w:p>
+    <w:p>
+      <w:pPr>
+        <w:ind w:left="1440"/>
+      </w:pPr>
+      <w:r>
+        <w:rPr>
+          <w:b/>
+        </w:rPr>
+        <w:t>"Loved One</w:t>
+      </w:r>
+      <w:r>
+        <w:rPr>
+          <w:b/>
+        </w:rPr>
+        <w:t>" -</w:t>
+      </w:r>
+      <w:r>
+        <w:t xml:space="preserve"> </w:t>
+      </w:r>
+      <w:r>
+        <w:t>Friend and/or mar</w:t>
+      </w:r>
+      <w:r>
+        <w:t>ital partner of the Participant;</w:t>
+      </w:r>
+    </w:p>
+    <w:p>
+      <w:pPr>
+        <w:ind w:left="1440"/>
+      </w:pPr>
+      <w:r>
+        <w:rPr>
+          <w:b/>
+        </w:rPr>
+        <w:t>"Relative"</w:t>
+      </w:r>
+      <w:r>
+        <w:rPr>
+          <w:b/>
+        </w:rPr>
+        <w:t xml:space="preserve"> -</w:t>
+      </w:r>
+      <w:r>
+        <w:t xml:space="preserve"> An individual related to the Part</w:t>
+      </w:r>
+      <w:r>
+        <w:t>icipant by blood;</w:t>
+      </w:r>
+    </w:p>
+    <w:p>
+      <w:pPr>
+        <w:ind w:left="1440"/>
+      </w:pPr>
+      <w:r>
+        <w:rPr>
+          <w:b/>
+        </w:rPr>
+        <w:t>"Weekly Sprints" -</w:t>
+      </w:r>
+      <w:r>
+        <w:t xml:space="preserve"> A string of tasks assigned to the </w:t>
+      </w:r>
+      <w:r>
+        <w:t>P</w:t>
+      </w:r>
+      <w:r>
+        <w:t>articipants</w:t>
+      </w:r>
+      <w:r>
+        <w:t xml:space="preserve"> </w:t>
+      </w:r>
+      <w:r>
+        <w:t>that needs to be d</w:t>
+      </w:r>
+      <w:r>
+        <w:t>one within a week</w:t>
+      </w:r>
+      <w:r>
+        <w:t>.</w:t>
+      </w:r>
+    </w:p>
+    <w:p>
+      <w:pPr>
+        <w:rPr>
+          <w:b/>
+        </w:rPr>
+      </w:pPr>
+      <w:r>
+        <w:rPr>
+          <w:b/>
+        </w:rPr>
+        <w:t>2</w:t>
+      </w:r>
+      <w:r>
+        <w:rPr>
+          <w:b/>
+        </w:rPr>
+        <w:t>.</w:t>
+      </w:r>
+      <w:r>
+        <w:rPr>
+          <w:b/>
+        </w:rPr>
+        <w:tab/>
+      </w:r>
+      <w:r>
+        <w:rPr>
+          <w:b/>
+        </w:rPr>
+        <w:t xml:space="preserve">Name of Company: </w:t>
+      </w:r>
+    </w:p>
+    <w:p>
+      <w:r>
+        <w:tab/>
+      </w:r>
+      <w:r>
+        <w:t>2</w:t>
+      </w:r>
+      <w:r>
+        <w:t>.1</w:t>
+      </w:r>
+      <w:r>
+        <w:tab/>
+      </w:r>
+      <w:r>
+        <w:t>"</w:t>
+      </w:r>
+      <w:r>
+        <w:t>Sonic Punch Studio</w:t>
+      </w:r>
+      <w:r>
+        <w:t>"</w:t>
+      </w:r>
+    </w:p>
+    <w:p>
+      <w:pPr>
+        <w:rPr>
+          <w:b/>
+        </w:rPr>
+      </w:pPr>
+      <w:r>
+        <w:rPr>
+          <w:b/>
+        </w:rPr>
+        <w:t>3</w:t>
+      </w:r>
+      <w:r>
+        <w:rPr>
+          <w:b/>
+        </w:rPr>
+        <w:t>.</w:t>
+      </w:r>
+      <w:r>
+        <w:rPr>
+          <w:b/>
+        </w:rPr>
+        <w:tab/>
+      </w:r>
+      <w:r>
+        <w:rPr>
+          <w:b/>
+        </w:rPr>
+        <w:t>Participants</w:t>
+      </w:r>
+      <w:r>
+        <w:rPr>
+          <w:b/>
+        </w:rPr>
+        <w:t xml:space="preserve">: </w:t>
+      </w:r>
+    </w:p>
+    <w:p>
+      <w:r>
+        <w:tab/>
+      </w:r>
+      <w:r>
+        <w:t>3</w:t>
+      </w:r>
+      <w:r>
+        <w:t>.1</w:t>
+      </w:r>
+      <w:r>
+        <w:tab/>
+      </w:r>
+      <w:r>
+        <w:t>Wing Chung</w:t>
+      </w:r>
+      <w:r>
+        <w:t xml:space="preserve"> </w:t>
       </w:r>
       <w:proofErr w:type="spellStart"/>
       <w:r>
-        <w:t>annexures</w:t>
+        <w:t>Tsui</w:t>
       </w:r>
       <w:proofErr w:type="spellEnd"/>
       <w:r>
-        <w:t xml:space="preserve"> as amended from time to </w:t>
-      </w:r>
-      <w:r>
-        <w:t>time;</w:t>
-      </w:r>
-    </w:p>
-    <w:p>
-      <w:pPr>
-        <w:ind w:left="1440"/>
-      </w:pPr>
-      <w:r>
-        <w:rPr>
-          <w:b/>
-        </w:rPr>
-        <w:t>"Part</w:t>
-      </w:r>
-      <w:r>
-        <w:rPr>
-          <w:b/>
-        </w:rPr>
-        <w:t>icipant</w:t>
-      </w:r>
-      <w:r>
-        <w:rPr>
-          <w:b/>
-        </w:rPr>
-        <w:t xml:space="preserve">" - </w:t>
-      </w:r>
-      <w:r>
-        <w:t xml:space="preserve">Individuals listed in </w:t>
-      </w:r>
-      <w:r>
-        <w:t>Clause 3</w:t>
-      </w:r>
-      <w:r>
-        <w:t>;</w:t>
-      </w:r>
-    </w:p>
-    <w:p>
-      <w:pPr>
-        <w:ind w:left="1440"/>
-      </w:pPr>
-      <w:r>
-        <w:rPr>
-          <w:b/>
-        </w:rPr>
-        <w:t>"Company" -</w:t>
-      </w:r>
-      <w:r>
-        <w:t xml:space="preserve"> The organization formed by this Agreement under the name as stated in Clause </w:t>
-      </w:r>
-      <w:r>
-        <w:t>2.1;</w:t>
-      </w:r>
-    </w:p>
-    <w:p>
-      <w:pPr>
-        <w:ind w:left="1440"/>
-      </w:pPr>
-      <w:r>
-        <w:rPr>
-          <w:b/>
-        </w:rPr>
-        <w:t>"Business" -</w:t>
-      </w:r>
+        <w:t xml:space="preserve"> (Founder)</w:t>
+      </w:r>
+    </w:p>
+    <w:p>
+      <w:r>
+        <w:lastRenderedPageBreak/>
+        <w:tab/>
+      </w:r>
+      <w:r>
+        <w:t>3</w:t>
+      </w:r>
+      <w:r>
+        <w:t>.2</w:t>
+      </w:r>
+      <w:r>
+        <w:tab/>
+      </w:r>
+      <w:proofErr w:type="spellStart"/>
+      <w:r>
+        <w:t>Dinh</w:t>
+      </w:r>
+      <w:proofErr w:type="spellEnd"/>
       <w:r>
         <w:t xml:space="preserve"> </w:t>
       </w:r>
-      <w:r>
-        <w:t>the business of carrying on activity together with any other business conducted by the Joint Venture</w:t>
-      </w:r>
-      <w:r>
-        <w:t xml:space="preserve"> from time to time;</w:t>
-      </w:r>
-    </w:p>
-    <w:p>
-      <w:pPr>
-        <w:ind w:left="1440"/>
-      </w:pPr>
-      <w:r>
-        <w:rPr>
-          <w:b/>
-        </w:rPr>
-        <w:t>"Joint Venture” -</w:t>
-      </w:r>
-      <w:r>
-        <w:t xml:space="preserve"> the associatio</w:t>
-      </w:r>
-      <w:r>
-        <w:t>n constituted by this Agreement;</w:t>
-      </w:r>
-    </w:p>
-    <w:p>
-      <w:pPr>
-        <w:ind w:left="1440"/>
-        <w:rPr>
-          <w:b/>
-        </w:rPr>
-      </w:pPr>
-      <w:r>
-        <w:rPr>
-          <w:b/>
-        </w:rPr>
-        <w:t xml:space="preserve">"Shareholder Stake" - </w:t>
-      </w:r>
-      <w:r>
-        <w:t>Clause</w:t>
-      </w:r>
-      <w:r>
-        <w:t xml:space="preserve"> 11</w:t>
-      </w:r>
-      <w:r>
-        <w:t>;</w:t>
-      </w:r>
-    </w:p>
-    <w:p>
-      <w:pPr>
-        <w:ind w:left="1440"/>
-      </w:pPr>
-      <w:r>
-        <w:rPr>
-          <w:b/>
-        </w:rPr>
-        <w:t>"</w:t>
-      </w:r>
-      <w:r>
-        <w:rPr>
-          <w:b/>
-        </w:rPr>
-        <w:t>Share</w:t>
-      </w:r>
-      <w:r>
-        <w:rPr>
-          <w:b/>
-        </w:rPr>
-        <w:t>" -</w:t>
-      </w:r>
-      <w:r>
+      <w:proofErr w:type="spellStart"/>
+      <w:r>
+        <w:t>Duc</w:t>
+      </w:r>
+      <w:proofErr w:type="spellEnd"/>
+      <w:r>
+        <w:t xml:space="preserve"> Nguyen </w:t>
+      </w:r>
+      <w:r>
+        <w:t>(</w:t>
+      </w:r>
+      <w:proofErr w:type="spellStart"/>
+      <w:r>
+        <w:t>Co Founder</w:t>
+      </w:r>
+      <w:proofErr w:type="spellEnd"/>
+      <w:r>
+        <w:t>)</w:t>
+      </w:r>
+    </w:p>
+    <w:p>
+      <w:pPr>
+        <w:rPr>
+          <w:b/>
+        </w:rPr>
+      </w:pPr>
+      <w:r>
+        <w:rPr>
+          <w:b/>
+        </w:rPr>
+        <w:t>4</w:t>
+      </w:r>
+      <w:r>
+        <w:rPr>
+          <w:b/>
+        </w:rPr>
+        <w:t>.</w:t>
+      </w:r>
+      <w:r>
+        <w:rPr>
+          <w:b/>
+        </w:rPr>
+        <w:tab/>
+      </w:r>
+      <w:r>
+        <w:rPr>
+          <w:b/>
+        </w:rPr>
+        <w:t>Company</w:t>
+      </w:r>
+      <w:r>
+        <w:rPr>
+          <w:b/>
+        </w:rPr>
         <w:t xml:space="preserve"> </w:t>
       </w:r>
       <w:r>
-        <w:t xml:space="preserve">A Participant's undivided right, title and </w:t>
-      </w:r>
-      <w:r>
-        <w:t>Share</w:t>
-      </w:r>
-      <w:r>
-        <w:t xml:space="preserve"> (as a percentage</w:t>
-      </w:r>
-      <w:r>
-        <w:t xml:space="preserve"> as stated in Clause </w:t>
-      </w:r>
-      <w:r>
-        <w:t>11.1</w:t>
-      </w:r>
-      <w:r>
-        <w:t>) in:</w:t>
-      </w:r>
-    </w:p>
-    <w:p>
-      <w:pPr>
-        <w:ind w:left="1440"/>
-      </w:pPr>
+        <w:rPr>
+          <w:b/>
+        </w:rPr>
+        <w:t>Goal</w:t>
+      </w:r>
+      <w:r>
+        <w:rPr>
+          <w:b/>
+        </w:rPr>
+        <w:t>:</w:t>
+      </w:r>
+    </w:p>
+    <w:p>
+      <w:r>
+        <w:tab/>
+      </w:r>
+      <w:r>
+        <w:t>4</w:t>
+      </w:r>
+      <w:r>
+        <w:t>.1</w:t>
+      </w:r>
+      <w:r>
+        <w:tab/>
+      </w:r>
+      <w:r>
+        <w:t xml:space="preserve">To pioneer </w:t>
+      </w:r>
+      <w:r>
+        <w:t xml:space="preserve">and innovate new game ideas </w:t>
+      </w:r>
+      <w:r>
+        <w:t>for emerging plat</w:t>
+      </w:r>
+      <w:r>
+        <w:t>forms.</w:t>
+      </w:r>
+    </w:p>
+    <w:p>
+      <w:pPr>
+        <w:rPr>
+          <w:b/>
+        </w:rPr>
+      </w:pPr>
+      <w:r>
+        <w:rPr>
+          <w:b/>
+        </w:rPr>
+        <w:t>5</w:t>
+      </w:r>
+      <w:r>
+        <w:rPr>
+          <w:b/>
+        </w:rPr>
+        <w:t>.</w:t>
+      </w:r>
+      <w:r>
+        <w:rPr>
+          <w:b/>
+        </w:rPr>
+        <w:tab/>
+      </w:r>
+      <w:r>
+        <w:rPr>
+          <w:b/>
+        </w:rPr>
+        <w:t>Roles</w:t>
+      </w:r>
+      <w:r>
+        <w:rPr>
+          <w:b/>
+        </w:rPr>
+        <w:t xml:space="preserve"> and Responsibilities</w:t>
+      </w:r>
+      <w:r>
+        <w:rPr>
+          <w:b/>
+        </w:rPr>
+        <w:t xml:space="preserve">: </w:t>
+      </w:r>
+    </w:p>
+    <w:p>
+      <w:pPr>
+        <w:ind w:left="720"/>
+      </w:pPr>
+      <w:r>
+        <w:t>5</w:t>
+      </w:r>
+      <w:r>
+        <w:t>.1</w:t>
+      </w:r>
+      <w:r>
+        <w:tab/>
+      </w:r>
+      <w:r>
+        <w:t xml:space="preserve">Game Designer: </w:t>
+      </w:r>
+      <w:r>
+        <w:rPr>
+          <w:b/>
+        </w:rPr>
+        <w:t>Founder</w:t>
+      </w:r>
+      <w:r>
+        <w:t xml:space="preserve"> - In charge of producing details, in the form of internal </w:t>
+      </w:r>
+      <w:r>
+        <w:tab/>
+      </w:r>
+      <w:r>
+        <w:t xml:space="preserve">and external documentation, for the structure, functions and features of the </w:t>
+      </w:r>
+      <w:r>
+        <w:tab/>
+      </w:r>
+      <w:r>
+        <w:t>company product.</w:t>
+      </w:r>
+      <w:r>
+        <w:t xml:space="preserve"> </w:t>
+      </w:r>
+      <w:proofErr w:type="gramStart"/>
+      <w:r>
+        <w:t>Also in char</w:t>
+      </w:r>
+      <w:r>
+        <w:t xml:space="preserve">ge of </w:t>
+      </w:r>
+      <w:r>
+        <w:t xml:space="preserve">pitching any game design ideas </w:t>
+      </w:r>
+      <w:r>
+        <w:t>to the Company</w:t>
+      </w:r>
+      <w:r>
+        <w:t>.</w:t>
+      </w:r>
+      <w:proofErr w:type="gramEnd"/>
+    </w:p>
+    <w:p>
+      <w:r>
+        <w:tab/>
+      </w:r>
+      <w:r>
+        <w:tab/>
+      </w:r>
       <w:r>
         <w:t>(a)</w:t>
       </w:r>
@@ -287,159 +786,273 @@
         <w:tab/>
       </w:r>
       <w:r>
-        <w:t xml:space="preserve">the Joint </w:t>
-      </w:r>
-      <w:r>
-        <w:t>Venture Assets including but not limited to the Business;</w:t>
-      </w:r>
-    </w:p>
-    <w:p>
-      <w:pPr>
-        <w:ind w:left="1440"/>
-      </w:pPr>
-      <w:r>
-        <w:t>(b)</w:t>
-      </w:r>
-      <w:r>
-        <w:tab/>
-        <w:t xml:space="preserve">all the Participant's rights, title, obligations and </w:t>
-      </w:r>
-      <w:r>
-        <w:t>Share</w:t>
-      </w:r>
-      <w:r>
-        <w:t xml:space="preserve"> into and under this </w:t>
-      </w:r>
-    </w:p>
-    <w:p>
-      <w:pPr>
-        <w:ind w:left="1440"/>
-      </w:pPr>
-      <w:r>
-        <w:tab/>
-      </w:r>
-      <w:r>
-        <w:t>Agreement.</w:t>
-      </w:r>
-    </w:p>
-    <w:p>
-      <w:pPr>
-        <w:ind w:left="1440"/>
-      </w:pPr>
-      <w:r>
-        <w:rPr>
-          <w:b/>
-        </w:rPr>
-        <w:t>"Company Assets" -</w:t>
-      </w:r>
-      <w:r>
-        <w:t xml:space="preserve"> All activities, physical property, physical products</w:t>
-      </w:r>
-      <w:r>
-        <w:t xml:space="preserve"> and Intellectual Property</w:t>
-      </w:r>
-      <w:r>
-        <w:t xml:space="preserve"> all create</w:t>
-      </w:r>
-      <w:r>
-        <w:t>d within and attributed to the C</w:t>
-      </w:r>
-      <w:r>
-        <w:t>ompany;</w:t>
-      </w:r>
-    </w:p>
-    <w:p>
-      <w:pPr>
-        <w:ind w:left="1440"/>
-      </w:pPr>
-      <w:r>
-        <w:rPr>
-          <w:b/>
-        </w:rPr>
-        <w:t>"Loved One</w:t>
-      </w:r>
-      <w:r>
-        <w:rPr>
-          <w:b/>
-        </w:rPr>
-        <w:t>" -</w:t>
+        <w:t xml:space="preserve">The Co Founder will retain </w:t>
+      </w:r>
+      <w:r>
+        <w:t xml:space="preserve">unconditional </w:t>
+      </w:r>
+      <w:r>
+        <w:t>veto privileges</w:t>
+      </w:r>
+      <w:r>
+        <w:t>.</w:t>
+      </w:r>
+    </w:p>
+    <w:p>
+      <w:pPr>
+        <w:ind w:left="720"/>
+      </w:pPr>
+      <w:r>
+        <w:t>5</w:t>
+      </w:r>
+      <w:r>
+        <w:t>.2</w:t>
+      </w:r>
+      <w:r>
+        <w:tab/>
+      </w:r>
+      <w:r>
+        <w:t>Software Engineering</w:t>
+      </w:r>
+      <w:r>
+        <w:t xml:space="preserve">: </w:t>
+      </w:r>
+      <w:r>
+        <w:rPr>
+          <w:b/>
+        </w:rPr>
+        <w:t>Co-Founder</w:t>
+      </w:r>
+      <w:r>
+        <w:rPr>
+          <w:b/>
+        </w:rPr>
+        <w:t xml:space="preserve"> -</w:t>
       </w:r>
       <w:r>
         <w:t xml:space="preserve"> </w:t>
       </w:r>
       <w:r>
-        <w:t>Friend and/or mar</w:t>
-      </w:r>
-      <w:r>
-        <w:t>ital partner of the Participant;</w:t>
-      </w:r>
-    </w:p>
-    <w:p>
-      <w:pPr>
-        <w:ind w:left="1440"/>
-      </w:pPr>
-      <w:r>
-        <w:rPr>
-          <w:b/>
-        </w:rPr>
-        <w:t>"Relative"</w:t>
-      </w:r>
-      <w:r>
-        <w:rPr>
-          <w:b/>
-        </w:rPr>
-        <w:t xml:space="preserve"> -</w:t>
-      </w:r>
-      <w:r>
-        <w:t xml:space="preserve"> An individual related to the Part</w:t>
-      </w:r>
-      <w:r>
-        <w:t>icipant by blood;</w:t>
-      </w:r>
-    </w:p>
-    <w:p>
-      <w:pPr>
-        <w:ind w:left="1440"/>
-      </w:pPr>
-      <w:r>
-        <w:rPr>
-          <w:b/>
-        </w:rPr>
-        <w:t>"Weekly Sprints" -</w:t>
-      </w:r>
-      <w:r>
-        <w:t xml:space="preserve"> A string of tasks assigned to the </w:t>
-      </w:r>
-      <w:r>
-        <w:t>P</w:t>
-      </w:r>
-      <w:r>
-        <w:t>articipants</w:t>
+        <w:t xml:space="preserve">Research and development of in-house </w:t>
+      </w:r>
+      <w:r>
+        <w:tab/>
+      </w:r>
+      <w:r>
+        <w:t xml:space="preserve">solutions and the </w:t>
+      </w:r>
+      <w:r>
+        <w:t xml:space="preserve">procurement of 3rd Party solutions and the purpose of the </w:t>
+      </w:r>
+      <w:r>
+        <w:tab/>
+      </w:r>
+      <w:r>
+        <w:t>Company product</w:t>
+      </w:r>
+      <w:r>
+        <w:t>.</w:t>
+      </w:r>
+    </w:p>
+    <w:p>
+      <w:r>
+        <w:tab/>
+      </w:r>
+      <w:r>
+        <w:tab/>
+        <w:t>(a)</w:t>
+      </w:r>
+      <w:r>
+        <w:tab/>
+      </w:r>
+      <w:r>
+        <w:t>The Game Designer / Founder will retain unconditional veto privileges</w:t>
+      </w:r>
+    </w:p>
+    <w:p>
+      <w:r>
+        <w:tab/>
+      </w:r>
+      <w:r>
+        <w:t>5</w:t>
+      </w:r>
+      <w:r>
+        <w:t>.3</w:t>
+      </w:r>
+      <w:r>
+        <w:tab/>
+      </w:r>
+      <w:r>
+        <w:t>Concept Artist</w:t>
+      </w:r>
+      <w:r>
+        <w:t xml:space="preserve">: </w:t>
+      </w:r>
+      <w:r>
+        <w:rPr>
+          <w:b/>
+        </w:rPr>
+        <w:t>Founder</w:t>
       </w:r>
       <w:r>
         <w:t xml:space="preserve"> </w:t>
       </w:r>
       <w:r>
-        <w:t>that needs to be d</w:t>
-      </w:r>
-      <w:r>
-        <w:t>one within a week</w:t>
-      </w:r>
-      <w:r>
+        <w:t xml:space="preserve">- In charge of </w:t>
+      </w:r>
+      <w:r>
+        <w:t>Art D</w:t>
+      </w:r>
+      <w:r>
+        <w:t>irection and Character Concept.</w:t>
+      </w:r>
+    </w:p>
+    <w:p>
+      <w:r>
+        <w:tab/>
+      </w:r>
+      <w:r>
+        <w:t>5</w:t>
+      </w:r>
+      <w:r>
+        <w:t>.4</w:t>
+      </w:r>
+      <w:r>
+        <w:tab/>
+      </w:r>
+      <w:r>
+        <w:t xml:space="preserve">2D Artist: </w:t>
+      </w:r>
+      <w:r>
+        <w:rPr>
+          <w:b/>
+        </w:rPr>
+        <w:t>Founder</w:t>
+      </w:r>
+    </w:p>
+    <w:p>
+      <w:r>
+        <w:tab/>
+      </w:r>
+      <w:r>
+        <w:t>5</w:t>
+      </w:r>
+      <w:r>
+        <w:t>.5</w:t>
+      </w:r>
+      <w:r>
+        <w:tab/>
+      </w:r>
+      <w:r>
+        <w:t xml:space="preserve">3D Artist: </w:t>
+      </w:r>
+      <w:r>
+        <w:rPr>
+          <w:b/>
+        </w:rPr>
+        <w:t>Founder</w:t>
+      </w:r>
+    </w:p>
+    <w:p>
+      <w:r>
+        <w:tab/>
+      </w:r>
+      <w:r>
+        <w:t>5</w:t>
+      </w:r>
+      <w:r>
+        <w:t>.6</w:t>
+      </w:r>
+      <w:r>
+        <w:tab/>
+      </w:r>
+      <w:r>
+        <w:t xml:space="preserve">Sound </w:t>
+      </w:r>
+      <w:r>
+        <w:t>Design</w:t>
+      </w:r>
+      <w:r>
+        <w:t xml:space="preserve">: </w:t>
+      </w:r>
+      <w:r>
+        <w:rPr>
+          <w:b/>
+        </w:rPr>
+        <w:t>Founder</w:t>
+      </w:r>
+    </w:p>
+    <w:p>
+      <w:r>
+        <w:tab/>
+      </w:r>
+      <w:r>
+        <w:t>5</w:t>
+      </w:r>
+      <w:r>
+        <w:t>.7</w:t>
+      </w:r>
+      <w:r>
+        <w:tab/>
+      </w:r>
+      <w:r>
+        <w:t>Quality Assurance: Shared responsibility betw</w:t>
+      </w:r>
+      <w:r>
+        <w:t xml:space="preserve">een </w:t>
+      </w:r>
+      <w:r>
+        <w:rPr>
+          <w:b/>
+        </w:rPr>
+        <w:t>Founder</w:t>
+      </w:r>
+      <w:r>
+        <w:t xml:space="preserve"> and </w:t>
+      </w:r>
+      <w:r>
+        <w:rPr>
+          <w:b/>
+        </w:rPr>
+        <w:t>Co-Founder</w:t>
+      </w:r>
+      <w:r>
+        <w:rPr>
+          <w:b/>
+        </w:rPr>
         <w:t>.</w:t>
       </w:r>
     </w:p>
     <w:p>
-      <w:pPr>
-        <w:rPr>
-          <w:b/>
-        </w:rPr>
-      </w:pPr>
-      <w:r>
-        <w:rPr>
-          <w:b/>
-        </w:rPr>
-        <w:t>2</w:t>
+      <w:r>
+        <w:tab/>
+      </w:r>
+      <w:r>
+        <w:t>5</w:t>
+      </w:r>
+      <w:r>
+        <w:t>.8</w:t>
+      </w:r>
+      <w:r>
+        <w:tab/>
+      </w:r>
+      <w:r>
+        <w:t xml:space="preserve">Marketing Strategy: Shared responsibility between </w:t>
+      </w:r>
+      <w:r>
+        <w:rPr>
+          <w:b/>
+        </w:rPr>
+        <w:t>Founder</w:t>
+      </w:r>
+      <w:r>
+        <w:t xml:space="preserve"> and </w:t>
+      </w:r>
+      <w:r>
+        <w:rPr>
+          <w:b/>
+        </w:rPr>
+        <w:t>Co-Founder</w:t>
       </w:r>
       <w:r>
         <w:rPr>
@@ -447,726 +1060,101 @@
         </w:rPr>
         <w:t>.</w:t>
       </w:r>
-      <w:r>
-        <w:rPr>
-          <w:b/>
-        </w:rPr>
-        <w:tab/>
-      </w:r>
-      <w:r>
-        <w:rPr>
-          <w:b/>
-        </w:rPr>
-        <w:t xml:space="preserve">Name of Company: </w:t>
-      </w:r>
-    </w:p>
-    <w:p>
-      <w:r>
-        <w:tab/>
-      </w:r>
-      <w:r>
-        <w:t>2</w:t>
-      </w:r>
-      <w:r>
-        <w:t>.1</w:t>
-      </w:r>
-      <w:r>
-        <w:tab/>
-      </w:r>
-      <w:r>
-        <w:t>"</w:t>
-      </w:r>
-      <w:r>
-        <w:t>Sonic Punch Studio</w:t>
-      </w:r>
-      <w:r>
-        <w:t>"</w:t>
-      </w:r>
-    </w:p>
-    <w:p>
-      <w:pPr>
-        <w:rPr>
-          <w:b/>
-        </w:rPr>
-      </w:pPr>
-      <w:r>
-        <w:rPr>
-          <w:b/>
-        </w:rPr>
-        <w:t>3</w:t>
-      </w:r>
-      <w:r>
-        <w:rPr>
-          <w:b/>
-        </w:rPr>
-        <w:t>.</w:t>
-      </w:r>
-      <w:r>
-        <w:rPr>
-          <w:b/>
-        </w:rPr>
-        <w:tab/>
-      </w:r>
-      <w:r>
-        <w:rPr>
-          <w:b/>
-        </w:rPr>
-        <w:t>Participants</w:t>
-      </w:r>
-      <w:r>
-        <w:rPr>
-          <w:b/>
-        </w:rPr>
-        <w:t xml:space="preserve">: </w:t>
-      </w:r>
-    </w:p>
-    <w:p>
-      <w:r>
-        <w:tab/>
-      </w:r>
-      <w:r>
-        <w:t>3</w:t>
-      </w:r>
-      <w:r>
-        <w:t>.1</w:t>
-      </w:r>
-      <w:r>
-        <w:tab/>
-      </w:r>
-      <w:r>
-        <w:t xml:space="preserve">Damien </w:t>
-      </w:r>
-      <w:proofErr w:type="spellStart"/>
-      <w:r>
-        <w:t>Tsui</w:t>
-      </w:r>
-      <w:proofErr w:type="spellEnd"/>
-      <w:r>
-        <w:t xml:space="preserve"> (Founder)</w:t>
-      </w:r>
-    </w:p>
-    <w:p>
-      <w:r>
-        <w:lastRenderedPageBreak/>
-        <w:tab/>
-      </w:r>
-      <w:r>
-        <w:t>3</w:t>
-      </w:r>
-      <w:r>
-        <w:t>.2</w:t>
-      </w:r>
-      <w:r>
-        <w:tab/>
-      </w:r>
-      <w:r>
-        <w:t xml:space="preserve">Tony Nguyen </w:t>
-      </w:r>
-      <w:r>
-        <w:t>(Co Founder)</w:t>
-      </w:r>
-    </w:p>
-    <w:p>
-      <w:pPr>
-        <w:rPr>
-          <w:b/>
-        </w:rPr>
-      </w:pPr>
-      <w:r>
-        <w:rPr>
-          <w:b/>
-        </w:rPr>
-        <w:t>4</w:t>
-      </w:r>
-      <w:r>
-        <w:rPr>
-          <w:b/>
-        </w:rPr>
-        <w:t>.</w:t>
-      </w:r>
-      <w:r>
-        <w:rPr>
-          <w:b/>
-        </w:rPr>
-        <w:tab/>
-      </w:r>
-      <w:r>
-        <w:rPr>
-          <w:b/>
-        </w:rPr>
-        <w:t>Company</w:t>
-      </w:r>
-      <w:r>
-        <w:rPr>
-          <w:b/>
-        </w:rPr>
+    </w:p>
+    <w:p>
+      <w:pPr>
+        <w:ind w:left="720"/>
+      </w:pPr>
+      <w:r>
+        <w:t>5</w:t>
+      </w:r>
+      <w:r>
+        <w:t>.9</w:t>
+      </w:r>
+      <w:r>
+        <w:tab/>
+      </w:r>
+      <w:r>
+        <w:t xml:space="preserve">Public Relations: </w:t>
+      </w:r>
+      <w:r>
+        <w:rPr>
+          <w:b/>
+        </w:rPr>
+        <w:t>Founder</w:t>
+      </w:r>
+      <w:r>
+        <w:t xml:space="preserve"> - </w:t>
+      </w:r>
+      <w:r>
+        <w:t>A</w:t>
+      </w:r>
+      <w:r>
+        <w:t xml:space="preserve">cting </w:t>
+      </w:r>
+      <w:r>
+        <w:t xml:space="preserve">Marketing Strategies and fronting the public </w:t>
+      </w:r>
+      <w:r>
+        <w:tab/>
+      </w:r>
+      <w:r>
+        <w:t>face of the company.</w:t>
+      </w:r>
+      <w:r>
         <w:t xml:space="preserve"> </w:t>
       </w:r>
-      <w:r>
-        <w:rPr>
-          <w:b/>
-        </w:rPr>
-        <w:t>Goal</w:t>
-      </w:r>
-      <w:r>
-        <w:rPr>
-          <w:b/>
-        </w:rPr>
-        <w:t>:</w:t>
-      </w:r>
-    </w:p>
-    <w:p>
-      <w:r>
-        <w:tab/>
-      </w:r>
-      <w:r>
-        <w:t>4</w:t>
-      </w:r>
-      <w:r>
-        <w:t>.1</w:t>
-      </w:r>
-      <w:r>
-        <w:tab/>
-      </w:r>
-      <w:r>
-        <w:t xml:space="preserve">To pioneer </w:t>
-      </w:r>
-      <w:r>
-        <w:t xml:space="preserve">and innovate new game ideas </w:t>
-      </w:r>
-      <w:r>
-        <w:t>for emerging plat</w:t>
-      </w:r>
-      <w:r>
-        <w:t>forms.</w:t>
-      </w:r>
-    </w:p>
-    <w:p>
-      <w:pPr>
-        <w:rPr>
-          <w:b/>
-        </w:rPr>
-      </w:pPr>
-      <w:r>
-        <w:rPr>
-          <w:b/>
-        </w:rPr>
+    </w:p>
+    <w:p>
+      <w:pPr>
+        <w:ind w:left="720"/>
+      </w:pPr>
+      <w:r>
         <w:t>5</w:t>
       </w:r>
       <w:r>
-        <w:rPr>
-          <w:b/>
-        </w:rPr>
-        <w:t>.</w:t>
-      </w:r>
-      <w:r>
-        <w:rPr>
-          <w:b/>
-        </w:rPr>
-        <w:tab/>
-      </w:r>
-      <w:r>
-        <w:rPr>
-          <w:b/>
-        </w:rPr>
-        <w:t>Roles</w:t>
-      </w:r>
-      <w:r>
-        <w:rPr>
-          <w:b/>
-        </w:rPr>
-        <w:t xml:space="preserve"> and Responsibilities</w:t>
-      </w:r>
-      <w:r>
-        <w:rPr>
-          <w:b/>
-        </w:rPr>
-        <w:t xml:space="preserve">: </w:t>
-      </w:r>
-    </w:p>
-    <w:p>
-      <w:pPr>
-        <w:ind w:left="720"/>
-      </w:pPr>
-      <w:r>
-        <w:t>5</w:t>
-      </w:r>
-      <w:r>
-        <w:t>.1</w:t>
-      </w:r>
-      <w:r>
-        <w:tab/>
-      </w:r>
-      <w:r>
-        <w:t xml:space="preserve">Game Designer: </w:t>
-      </w:r>
-      <w:r>
-        <w:rPr>
-          <w:b/>
-        </w:rPr>
-        <w:t xml:space="preserve">Damien </w:t>
-      </w:r>
-      <w:proofErr w:type="spellStart"/>
-      <w:r>
-        <w:rPr>
-          <w:b/>
-        </w:rPr>
-        <w:t>Tsui</w:t>
-      </w:r>
-      <w:proofErr w:type="spellEnd"/>
-      <w:r>
-        <w:t xml:space="preserve"> - In charge of producing details, in the form of internal </w:t>
-      </w:r>
-      <w:r>
-        <w:tab/>
-      </w:r>
-      <w:r>
-        <w:t xml:space="preserve">and external documentation, for the structure, functions and features of the </w:t>
-      </w:r>
-      <w:r>
-        <w:tab/>
-      </w:r>
-      <w:r>
-        <w:t>company product.</w:t>
-      </w:r>
-      <w:r>
-        <w:t xml:space="preserve"> Also in char</w:t>
-      </w:r>
-      <w:r>
-        <w:t xml:space="preserve">ge of </w:t>
-      </w:r>
-      <w:r>
-        <w:t xml:space="preserve">pitching any game design ideas </w:t>
-      </w:r>
-      <w:r>
-        <w:t>to the Company</w:t>
-      </w:r>
-      <w:r>
-        <w:t>.</w:t>
-      </w:r>
-    </w:p>
-    <w:p>
-      <w:r>
-        <w:tab/>
-      </w:r>
-      <w:r>
-        <w:tab/>
-      </w:r>
-      <w:r>
-        <w:t>(a)</w:t>
-      </w:r>
-      <w:r>
-        <w:tab/>
-      </w:r>
-      <w:r>
-        <w:t xml:space="preserve">The Co Founder will retain </w:t>
-      </w:r>
-      <w:r>
-        <w:t xml:space="preserve">unconditional </w:t>
-      </w:r>
-      <w:r>
-        <w:t>veto privileges</w:t>
-      </w:r>
-      <w:r>
-        <w:t>.</w:t>
-      </w:r>
-    </w:p>
-    <w:p>
-      <w:pPr>
-        <w:ind w:left="720"/>
-      </w:pPr>
-      <w:r>
-        <w:t>5</w:t>
-      </w:r>
-      <w:r>
-        <w:t>.2</w:t>
-      </w:r>
-      <w:r>
-        <w:tab/>
-      </w:r>
-      <w:r>
-        <w:t>Software Engineering</w:t>
-      </w:r>
-      <w:r>
-        <w:t xml:space="preserve">: </w:t>
-      </w:r>
-      <w:r>
-        <w:rPr>
-          <w:b/>
-        </w:rPr>
-        <w:t>Tony Nguyen -</w:t>
+        <w:t>.10</w:t>
+      </w:r>
+      <w:r>
+        <w:tab/>
+      </w:r>
+      <w:r>
+        <w:t xml:space="preserve">Accountant: </w:t>
+      </w:r>
+      <w:r>
+        <w:rPr>
+          <w:b/>
+        </w:rPr>
+        <w:t>Co-Founder</w:t>
+      </w:r>
+      <w:r>
+        <w:t xml:space="preserve"> - Responsible for reporting to the </w:t>
+      </w:r>
+      <w:r>
+        <w:t xml:space="preserve">Stakeholders moneys </w:t>
+      </w:r>
+      <w:r>
+        <w:tab/>
+      </w:r>
+      <w:r>
+        <w:t xml:space="preserve">payable and receivable. Also responsible for ensuring that the </w:t>
+      </w:r>
+      <w:r>
+        <w:t>finances are</w:t>
       </w:r>
       <w:r>
         <w:t xml:space="preserve"> </w:t>
       </w:r>
       <w:r>
-        <w:t xml:space="preserve">Research and development of in-house </w:t>
-      </w:r>
-      <w:r>
-        <w:tab/>
-      </w:r>
-      <w:r>
-        <w:t xml:space="preserve">solutions and the </w:t>
-      </w:r>
-      <w:r>
-        <w:t xml:space="preserve">procurement of 3rd Party solutions and the purpose of the </w:t>
-      </w:r>
-      <w:r>
-        <w:tab/>
-      </w:r>
-      <w:r>
-        <w:t>Company product</w:t>
-      </w:r>
-      <w:r>
-        <w:t>.</w:t>
-      </w:r>
-    </w:p>
-    <w:p>
-      <w:r>
-        <w:tab/>
-      </w:r>
-      <w:r>
-        <w:tab/>
-        <w:t>(a)</w:t>
-      </w:r>
-      <w:r>
-        <w:tab/>
-      </w:r>
-      <w:r>
-        <w:t>The Game Designer / Founder will retain unconditional veto privileges</w:t>
-      </w:r>
-    </w:p>
-    <w:p>
-      <w:r>
-        <w:tab/>
-      </w:r>
-      <w:r>
-        <w:t>5</w:t>
-      </w:r>
-      <w:r>
-        <w:t>.3</w:t>
-      </w:r>
-      <w:r>
-        <w:tab/>
-      </w:r>
-      <w:r>
-        <w:t>Concept Artist</w:t>
-      </w:r>
-      <w:r>
-        <w:t xml:space="preserve">: </w:t>
-      </w:r>
-      <w:r>
-        <w:rPr>
-          <w:b/>
-        </w:rPr>
-        <w:t xml:space="preserve">Damien </w:t>
-      </w:r>
-      <w:proofErr w:type="spellStart"/>
-      <w:r>
-        <w:rPr>
-          <w:b/>
-        </w:rPr>
-        <w:t>Tsui</w:t>
-      </w:r>
-      <w:proofErr w:type="spellEnd"/>
-      <w:r>
-        <w:t xml:space="preserve"> </w:t>
-      </w:r>
-      <w:r>
-        <w:t xml:space="preserve">- In charge of </w:t>
-      </w:r>
-      <w:r>
-        <w:t>Art D</w:t>
-      </w:r>
-      <w:r>
-        <w:t>irection and Character Concept.</w:t>
-      </w:r>
-    </w:p>
-    <w:p>
-      <w:r>
-        <w:tab/>
-      </w:r>
-      <w:r>
-        <w:t>5</w:t>
-      </w:r>
-      <w:r>
-        <w:t>.4</w:t>
-      </w:r>
-      <w:r>
-        <w:tab/>
-      </w:r>
-      <w:r>
-        <w:t xml:space="preserve">2D Artist: </w:t>
-      </w:r>
-      <w:r>
-        <w:rPr>
-          <w:b/>
-        </w:rPr>
-        <w:t xml:space="preserve">Damien </w:t>
-      </w:r>
-      <w:proofErr w:type="spellStart"/>
-      <w:r>
-        <w:rPr>
-          <w:b/>
-        </w:rPr>
-        <w:t>Tsui</w:t>
-      </w:r>
-      <w:proofErr w:type="spellEnd"/>
-    </w:p>
-    <w:p>
-      <w:r>
-        <w:tab/>
-      </w:r>
-      <w:r>
-        <w:t>5</w:t>
-      </w:r>
-      <w:r>
-        <w:t>.5</w:t>
-      </w:r>
-      <w:r>
-        <w:tab/>
-      </w:r>
-      <w:r>
-        <w:t xml:space="preserve">3D Artist: </w:t>
-      </w:r>
-      <w:r>
-        <w:rPr>
-          <w:b/>
-        </w:rPr>
-        <w:t xml:space="preserve">Damien </w:t>
-      </w:r>
-      <w:proofErr w:type="spellStart"/>
-      <w:r>
-        <w:rPr>
-          <w:b/>
-        </w:rPr>
-        <w:t>Tsui</w:t>
-      </w:r>
-      <w:proofErr w:type="spellEnd"/>
-    </w:p>
-    <w:p>
-      <w:r>
-        <w:tab/>
-      </w:r>
-      <w:r>
-        <w:t>5</w:t>
-      </w:r>
-      <w:r>
-        <w:t>.6</w:t>
-      </w:r>
-      <w:r>
-        <w:tab/>
-      </w:r>
-      <w:r>
-        <w:t xml:space="preserve">Sound </w:t>
-      </w:r>
-      <w:r>
-        <w:t>Design</w:t>
-      </w:r>
-      <w:r>
-        <w:t xml:space="preserve">: </w:t>
-      </w:r>
-      <w:r>
-        <w:rPr>
-          <w:b/>
-        </w:rPr>
-        <w:t xml:space="preserve">Damien </w:t>
-      </w:r>
-      <w:proofErr w:type="spellStart"/>
-      <w:r>
-        <w:rPr>
-          <w:b/>
-        </w:rPr>
-        <w:t>Tsui</w:t>
-      </w:r>
-      <w:proofErr w:type="spellEnd"/>
-    </w:p>
-    <w:p>
-      <w:r>
-        <w:tab/>
-      </w:r>
-      <w:r>
-        <w:t>5</w:t>
-      </w:r>
-      <w:r>
-        <w:t>.7</w:t>
-      </w:r>
-      <w:r>
-        <w:tab/>
-      </w:r>
-      <w:r>
-        <w:t>Quality Assurance: Shared responsibility betw</w:t>
-      </w:r>
-      <w:r>
-        <w:t xml:space="preserve">een </w:t>
-      </w:r>
-      <w:r>
-        <w:rPr>
-          <w:b/>
-        </w:rPr>
-        <w:t xml:space="preserve">Damien </w:t>
-      </w:r>
-      <w:proofErr w:type="spellStart"/>
-      <w:r>
-        <w:rPr>
-          <w:b/>
-        </w:rPr>
-        <w:t>Tsui</w:t>
-      </w:r>
-      <w:proofErr w:type="spellEnd"/>
-      <w:r>
-        <w:t xml:space="preserve"> and </w:t>
-      </w:r>
-      <w:r>
-        <w:rPr>
-          <w:b/>
-        </w:rPr>
-        <w:t>Tony Nguyen</w:t>
-      </w:r>
-      <w:r>
-        <w:rPr>
-          <w:b/>
-        </w:rPr>
-        <w:t>.</w:t>
-      </w:r>
-    </w:p>
-    <w:p>
-      <w:r>
-        <w:tab/>
-      </w:r>
-      <w:r>
-        <w:t>5</w:t>
-      </w:r>
-      <w:r>
-        <w:t>.8</w:t>
-      </w:r>
-      <w:r>
-        <w:tab/>
-      </w:r>
-      <w:r>
-        <w:t xml:space="preserve">Marketing Strategy: Shared responsibility between </w:t>
-      </w:r>
-      <w:r>
-        <w:rPr>
-          <w:b/>
-        </w:rPr>
-        <w:t xml:space="preserve">Damien </w:t>
-      </w:r>
-      <w:proofErr w:type="spellStart"/>
-      <w:r>
-        <w:rPr>
-          <w:b/>
-        </w:rPr>
-        <w:t>Tsui</w:t>
-      </w:r>
-      <w:proofErr w:type="spellEnd"/>
-      <w:r>
-        <w:t xml:space="preserve"> and </w:t>
-      </w:r>
-      <w:r>
-        <w:rPr>
-          <w:b/>
-        </w:rPr>
-        <w:t>Tony Nguyen.</w:t>
-      </w:r>
-    </w:p>
-    <w:p>
-      <w:pPr>
-        <w:ind w:left="720"/>
-      </w:pPr>
-      <w:r>
-        <w:t>5</w:t>
-      </w:r>
-      <w:r>
-        <w:t>.9</w:t>
-      </w:r>
-      <w:r>
-        <w:tab/>
-      </w:r>
-      <w:r>
-        <w:t xml:space="preserve">Public Relations: </w:t>
-      </w:r>
-      <w:r>
-        <w:rPr>
-          <w:b/>
-        </w:rPr>
-        <w:t xml:space="preserve">Damien </w:t>
-      </w:r>
-      <w:proofErr w:type="spellStart"/>
-      <w:r>
-        <w:rPr>
-          <w:b/>
-        </w:rPr>
-        <w:t>Tsui</w:t>
-      </w:r>
-      <w:proofErr w:type="spellEnd"/>
-      <w:r>
-        <w:t xml:space="preserve"> - </w:t>
-      </w:r>
-      <w:r>
-        <w:t>A</w:t>
-      </w:r>
-      <w:r>
-        <w:t xml:space="preserve">cting </w:t>
-      </w:r>
-      <w:r>
-        <w:t xml:space="preserve">Marketing Strategies and fronting the public </w:t>
-      </w:r>
-      <w:r>
-        <w:tab/>
-      </w:r>
-      <w:r>
-        <w:t>face of the company.</w:t>
-      </w:r>
-      <w:r>
-        <w:t xml:space="preserve"> </w:t>
-      </w:r>
-    </w:p>
-    <w:p>
-      <w:pPr>
-        <w:ind w:left="720"/>
-      </w:pPr>
-      <w:r>
-        <w:t>5</w:t>
-      </w:r>
-      <w:r>
-        <w:t>.10</w:t>
-      </w:r>
-      <w:r>
-        <w:tab/>
-      </w:r>
-      <w:r>
-        <w:t xml:space="preserve">Accountant: </w:t>
-      </w:r>
-      <w:r>
-        <w:rPr>
-          <w:b/>
-        </w:rPr>
-        <w:t>Tony Nguyen</w:t>
-      </w:r>
-      <w:r>
-        <w:t xml:space="preserve"> - Responsible for reporting to the </w:t>
-      </w:r>
-      <w:r>
-        <w:t xml:space="preserve">Stakeholders moneys </w:t>
-      </w:r>
-      <w:r>
-        <w:tab/>
-      </w:r>
-      <w:r>
-        <w:t xml:space="preserve">payable and receivable. Also responsible for ensuring that the </w:t>
-      </w:r>
-      <w:r>
-        <w:t>finances are</w:t>
-      </w:r>
-      <w:r>
-        <w:t xml:space="preserve"> </w:t>
-      </w:r>
-      <w:r>
-        <w:tab/>
-      </w:r>
-      <w:r>
-        <w:t>separated from</w:t>
+        <w:tab/>
+      </w:r>
+      <w:proofErr w:type="gramStart"/>
+      <w:r>
+        <w:t>separated</w:t>
+      </w:r>
+      <w:proofErr w:type="gramEnd"/>
+      <w:r>
+        <w:t xml:space="preserve"> from</w:t>
       </w:r>
       <w:r>
         <w:t xml:space="preserve"> the Company's research and development efforts.</w:t>
@@ -1731,7 +1719,15 @@
         <w:tab/>
       </w:r>
       <w:r>
-        <w:t>Raising capital or funding  and/or any future funding of the Company</w:t>
+        <w:t xml:space="preserve">Raising capital or </w:t>
+      </w:r>
+      <w:proofErr w:type="gramStart"/>
+      <w:r>
+        <w:t>funding  and</w:t>
+      </w:r>
+      <w:proofErr w:type="gramEnd"/>
+      <w:r>
+        <w:t>/or any future funding of the Company</w:t>
       </w:r>
       <w:r>
         <w:t>;</w:t>
@@ -2468,10 +2464,12 @@
         <w:t>(</w:t>
       </w:r>
       <w:proofErr w:type="spellStart"/>
+      <w:proofErr w:type="gramStart"/>
       <w:r>
         <w:t>i</w:t>
       </w:r>
       <w:proofErr w:type="spellEnd"/>
+      <w:proofErr w:type="gramEnd"/>
       <w:r>
         <w:t>)</w:t>
       </w:r>
@@ -2589,7 +2587,14 @@
       </w:r>
       <w:r>
         <w:tab/>
-        <w:t xml:space="preserve">and  on the understanding  that subject to this Agreement each one has the rights to </w:t>
+      </w:r>
+      <w:proofErr w:type="gramStart"/>
+      <w:r>
+        <w:t>and  on</w:t>
+      </w:r>
+      <w:proofErr w:type="gramEnd"/>
+      <w:r>
+        <w:t xml:space="preserve"> the understanding  that subject to this Agreement each one has the rights to </w:t>
       </w:r>
       <w:r>
         <w:tab/>
@@ -2802,7 +2807,15 @@
         <w:tab/>
       </w:r>
       <w:r>
-        <w:t xml:space="preserve">without the consent of the  other Participants borrow or raise any money or </w:t>
+        <w:t xml:space="preserve">without the consent of </w:t>
+      </w:r>
+      <w:proofErr w:type="gramStart"/>
+      <w:r>
+        <w:t>the  other</w:t>
+      </w:r>
+      <w:proofErr w:type="gramEnd"/>
+      <w:r>
+        <w:t xml:space="preserve"> Participants borrow or raise any money or </w:t>
       </w:r>
       <w:r>
         <w:tab/>
@@ -3415,9 +3428,14 @@
         <w:t>relatives(s) of the Participants are not eligible as</w:t>
       </w:r>
       <w:r>
-        <w:t xml:space="preserve"> witness(</w:t>
+        <w:t xml:space="preserve"> </w:t>
+      </w:r>
+      <w:proofErr w:type="gramStart"/>
+      <w:r>
+        <w:t>witness(</w:t>
       </w:r>
       <w:proofErr w:type="spellStart"/>
+      <w:proofErr w:type="gramEnd"/>
       <w:r>
         <w:t>es</w:t>
       </w:r>
@@ -3665,7 +3683,10 @@
     </w:p>
     <w:p>
       <w:r>
-        <w:t xml:space="preserve">Damien </w:t>
+        <w:t>Wing Chung</w:t>
+      </w:r>
+      <w:r>
+        <w:t xml:space="preserve"> </w:t>
       </w:r>
       <w:proofErr w:type="spellStart"/>
       <w:r>
@@ -3707,15 +3728,30 @@
       </w:r>
     </w:p>
     <w:p>
-      <w:r>
-        <w:t>Tony Nguyen</w:t>
-      </w:r>
-    </w:p>
-    <w:p>
-      <w:r>
-        <w:t>39 Wallace St, Sefton NSW 2154, Australia</w:t>
-      </w:r>
-    </w:p>
+      <w:proofErr w:type="spellStart"/>
+      <w:r>
+        <w:t>Dinh</w:t>
+      </w:r>
+      <w:proofErr w:type="spellEnd"/>
+      <w:r>
+        <w:t xml:space="preserve"> </w:t>
+      </w:r>
+      <w:proofErr w:type="spellStart"/>
+      <w:r>
+        <w:t>Duc</w:t>
+      </w:r>
+      <w:proofErr w:type="spellEnd"/>
+      <w:r>
+        <w:t xml:space="preserve"> Nguyen</w:t>
+      </w:r>
+    </w:p>
+    <w:p>
+      <w:bookmarkStart w:id="0" w:name="_GoBack"/>
+      <w:r>
+        <w:t>13 Carnation Ave, Claremont Meadows NSW 2747, Australia</w:t>
+      </w:r>
+    </w:p>
+    <w:bookmarkEnd w:id="0"/>
     <w:p>
       <w:pPr>
         <w:rPr>
@@ -3795,7 +3831,7 @@
 </file>
 
 <file path=word/numbering.xml><?xml version="1.0" encoding="utf-8"?>
-<w:numbering xmlns:ve="http://schemas.openxmlformats.org/markup-compatibility/2006" xmlns:o="urn:schemas-microsoft-com:office:office" xmlns:r="http://schemas.openxmlformats.org/officeDocument/2006/relationships" xmlns:m="http://schemas.openxmlformats.org/officeDocument/2006/math" xmlns:v="urn:schemas-microsoft-com:vml" xmlns:wp="http://schemas.openxmlformats.org/drawingml/2006/wordprocessingDrawing" xmlns:w10="urn:schemas-microsoft-com:office:word" xmlns:w="http://schemas.openxmlformats.org/wordprocessingml/2006/main" xmlns:wne="http://schemas.microsoft.com/office/word/2006/wordml">
+<w:numbering xmlns:wpc="http://schemas.microsoft.com/office/word/2010/wordprocessingCanvas" xmlns:mc="http://schemas.openxmlformats.org/markup-compatibility/2006" xmlns:o="urn:schemas-microsoft-com:office:office" xmlns:r="http://schemas.openxmlformats.org/officeDocument/2006/relationships" xmlns:m="http://schemas.openxmlformats.org/officeDocument/2006/math" xmlns:v="urn:schemas-microsoft-com:vml" xmlns:wp14="http://schemas.microsoft.com/office/word/2010/wordprocessingDrawing" xmlns:wp="http://schemas.openxmlformats.org/drawingml/2006/wordprocessingDrawing" xmlns:w10="urn:schemas-microsoft-com:office:word" xmlns:w="http://schemas.openxmlformats.org/wordprocessingml/2006/main" xmlns:w14="http://schemas.microsoft.com/office/word/2010/wordml" xmlns:wpg="http://schemas.microsoft.com/office/word/2010/wordprocessingGroup" xmlns:wpi="http://schemas.microsoft.com/office/word/2010/wordprocessingInk" xmlns:wne="http://schemas.microsoft.com/office/word/2006/wordml" xmlns:wps="http://schemas.microsoft.com/office/word/2010/wordprocessingShape" mc:Ignorable="w14 wp14">
   <w:abstractNum w:abstractNumId="0">
     <w:nsid w:val="034A5568"/>
     <w:multiLevelType w:val="hybridMultilevel"/>
@@ -4477,7 +4513,7 @@
 </file>
 
 <file path=word/styles.xml><?xml version="1.0" encoding="utf-8"?>
-<w:styles xmlns:r="http://schemas.openxmlformats.org/officeDocument/2006/relationships" xmlns:w="http://schemas.openxmlformats.org/wordprocessingml/2006/main">
+<w:styles xmlns:mc="http://schemas.openxmlformats.org/markup-compatibility/2006" xmlns:r="http://schemas.openxmlformats.org/officeDocument/2006/relationships" xmlns:w="http://schemas.openxmlformats.org/wordprocessingml/2006/main" xmlns:w14="http://schemas.microsoft.com/office/word/2010/wordml" mc:Ignorable="w14">
   <w:docDefaults>
     <w:rPrDefault>
       <w:rPr>
@@ -4648,7 +4684,6 @@
     <w:uiPriority w:val="99"/>
     <w:semiHidden/>
     <w:unhideWhenUsed/>
-    <w:qFormat/>
     <w:tblPr>
       <w:tblInd w:w="0" w:type="dxa"/>
       <w:tblCellMar>
@@ -4675,6 +4710,196 @@
       <w:ind w:left="720"/>
       <w:contextualSpacing/>
     </w:pPr>
+  </w:style>
+</w:styles>
+</file>
+
+<file path=word/stylesWithEffects.xml><?xml version="1.0" encoding="utf-8"?>
+<w:styles xmlns:wpc="http://schemas.microsoft.com/office/word/2010/wordprocessingCanvas" xmlns:mc="http://schemas.openxmlformats.org/markup-compatibility/2006" xmlns:o="urn:schemas-microsoft-com:office:office" xmlns:r="http://schemas.openxmlformats.org/officeDocument/2006/relationships" xmlns:m="http://schemas.openxmlformats.org/officeDocument/2006/math" xmlns:v="urn:schemas-microsoft-com:vml" xmlns:wp14="http://schemas.microsoft.com/office/word/2010/wordprocessingDrawing" xmlns:wp="http://schemas.openxmlformats.org/drawingml/2006/wordprocessingDrawing" xmlns:w10="urn:schemas-microsoft-com:office:word" xmlns:w="http://schemas.openxmlformats.org/wordprocessingml/2006/main" xmlns:w14="http://schemas.microsoft.com/office/word/2010/wordml" xmlns:wpg="http://schemas.microsoft.com/office/word/2010/wordprocessingGroup" xmlns:wpi="http://schemas.microsoft.com/office/word/2010/wordprocessingInk" xmlns:wne="http://schemas.microsoft.com/office/word/2006/wordml" xmlns:wps="http://schemas.microsoft.com/office/word/2010/wordprocessingShape" mc:Ignorable="w14 wp14">
+  <w:docDefaults>
+    <w:rPrDefault>
+      <w:rPr>
+        <w:rFonts w:asciiTheme="minorHAnsi" w:eastAsiaTheme="minorEastAsia" w:hAnsiTheme="minorHAnsi" w:cstheme="minorBidi"/>
+        <w:sz w:val="22"/>
+        <w:szCs w:val="22"/>
+        <w:lang w:val="en-AU" w:eastAsia="en-AU" w:bidi="ar-SA"/>
+      </w:rPr>
+    </w:rPrDefault>
+    <w:pPrDefault>
+      <w:pPr>
+        <w:spacing w:after="200" w:line="276" w:lineRule="auto"/>
+      </w:pPr>
+    </w:pPrDefault>
+  </w:docDefaults>
+  <w:latentStyles w:defLockedState="0" w:defUIPriority="99" w:defSemiHidden="1" w:defUnhideWhenUsed="1" w:defQFormat="0" w:count="267">
+    <w:lsdException w:name="Normal" w:semiHidden="0" w:uiPriority="0" w:unhideWhenUsed="0" w:qFormat="1"/>
+    <w:lsdException w:name="heading 1" w:semiHidden="0" w:uiPriority="9" w:unhideWhenUsed="0" w:qFormat="1"/>
+    <w:lsdException w:name="heading 2" w:uiPriority="9" w:qFormat="1"/>
+    <w:lsdException w:name="heading 3" w:uiPriority="9" w:qFormat="1"/>
+    <w:lsdException w:name="heading 4" w:uiPriority="9" w:qFormat="1"/>
+    <w:lsdException w:name="heading 5" w:uiPriority="9" w:qFormat="1"/>
+    <w:lsdException w:name="heading 6" w:uiPriority="9" w:qFormat="1"/>
+    <w:lsdException w:name="heading 7" w:uiPriority="9" w:qFormat="1"/>
+    <w:lsdException w:name="heading 8" w:uiPriority="9" w:qFormat="1"/>
+    <w:lsdException w:name="heading 9" w:uiPriority="9" w:qFormat="1"/>
+    <w:lsdException w:name="toc 1" w:uiPriority="39"/>
+    <w:lsdException w:name="toc 2" w:uiPriority="39"/>
+    <w:lsdException w:name="toc 3" w:uiPriority="39"/>
+    <w:lsdException w:name="toc 4" w:uiPriority="39"/>
+    <w:lsdException w:name="toc 5" w:uiPriority="39"/>
+    <w:lsdException w:name="toc 6" w:uiPriority="39"/>
+    <w:lsdException w:name="toc 7" w:uiPriority="39"/>
+    <w:lsdException w:name="toc 8" w:uiPriority="39"/>
+    <w:lsdException w:name="toc 9" w:uiPriority="39"/>
+    <w:lsdException w:name="caption" w:uiPriority="35" w:qFormat="1"/>
+    <w:lsdException w:name="Title" w:semiHidden="0" w:uiPriority="10" w:unhideWhenUsed="0" w:qFormat="1"/>
+    <w:lsdException w:name="Default Paragraph Font" w:uiPriority="1"/>
+    <w:lsdException w:name="Subtitle" w:semiHidden="0" w:uiPriority="11" w:unhideWhenUsed="0" w:qFormat="1"/>
+    <w:lsdException w:name="Strong" w:semiHidden="0" w:uiPriority="22" w:unhideWhenUsed="0" w:qFormat="1"/>
+    <w:lsdException w:name="Emphasis" w:semiHidden="0" w:uiPriority="20" w:unhideWhenUsed="0" w:qFormat="1"/>
+    <w:lsdException w:name="Table Grid" w:semiHidden="0" w:uiPriority="59" w:unhideWhenUsed="0"/>
+    <w:lsdException w:name="Placeholder Text" w:unhideWhenUsed="0"/>
+    <w:lsdException w:name="No Spacing" w:semiHidden="0" w:uiPriority="1" w:unhideWhenUsed="0" w:qFormat="1"/>
+    <w:lsdException w:name="Light Shading" w:semiHidden="0" w:uiPriority="60" w:unhideWhenUsed="0"/>
+    <w:lsdException w:name="Light List" w:semiHidden="0" w:uiPriority="61" w:unhideWhenUsed="0"/>
+    <w:lsdException w:name="Light Grid" w:semiHidden="0" w:uiPriority="62" w:unhideWhenUsed="0"/>
+    <w:lsdException w:name="Medium Shading 1" w:semiHidden="0" w:uiPriority="63" w:unhideWhenUsed="0"/>
+    <w:lsdException w:name="Medium Shading 2" w:semiHidden="0" w:uiPriority="64" w:unhideWhenUsed="0"/>
+    <w:lsdException w:name="Medium List 1" w:semiHidden="0" w:uiPriority="65" w:unhideWhenUsed="0"/>
+    <w:lsdException w:name="Medium List 2" w:semiHidden="0" w:uiPriority="66" w:unhideWhenUsed="0"/>
+    <w:lsdException w:name="Medium Grid 1" w:semiHidden="0" w:uiPriority="67" w:unhideWhenUsed="0"/>
+    <w:lsdException w:name="Medium Grid 2" w:semiHidden="0" w:uiPriority="68" w:unhideWhenUsed="0"/>
+    <w:lsdException w:name="Medium Grid 3" w:semiHidden="0" w:uiPriority="69" w:unhideWhenUsed="0"/>
+    <w:lsdException w:name="Dark List" w:semiHidden="0" w:uiPriority="70" w:unhideWhenUsed="0"/>
+    <w:lsdException w:name="Colorful Shading" w:semiHidden="0" w:uiPriority="71" w:unhideWhenUsed="0"/>
+    <w:lsdException w:name="Colorful List" w:semiHidden="0" w:uiPriority="72" w:unhideWhenUsed="0"/>
+    <w:lsdException w:name="Colorful Grid" w:semiHidden="0" w:uiPriority="73" w:unhideWhenUsed="0"/>
+    <w:lsdException w:name="Light Shading Accent 1" w:semiHidden="0" w:uiPriority="60" w:unhideWhenUsed="0"/>
+    <w:lsdException w:name="Light List Accent 1" w:semiHidden="0" w:uiPriority="61" w:unhideWhenUsed="0"/>
+    <w:lsdException w:name="Light Grid Accent 1" w:semiHidden="0" w:uiPriority="62" w:unhideWhenUsed="0"/>
+    <w:lsdException w:name="Medium Shading 1 Accent 1" w:semiHidden="0" w:uiPriority="63" w:unhideWhenUsed="0"/>
+    <w:lsdException w:name="Medium Shading 2 Accent 1" w:semiHidden="0" w:uiPriority="64" w:unhideWhenUsed="0"/>
+    <w:lsdException w:name="Medium List 1 Accent 1" w:semiHidden="0" w:uiPriority="65" w:unhideWhenUsed="0"/>
+    <w:lsdException w:name="Revision" w:unhideWhenUsed="0"/>
+    <w:lsdException w:name="List Paragraph" w:semiHidden="0" w:uiPriority="34" w:unhideWhenUsed="0" w:qFormat="1"/>
+    <w:lsdException w:name="Quote" w:semiHidden="0" w:uiPriority="29" w:unhideWhenUsed="0" w:qFormat="1"/>
+    <w:lsdException w:name="Intense Quote" w:semiHidden="0" w:uiPriority="30" w:unhideWhenUsed="0" w:qFormat="1"/>
+    <w:lsdException w:name="Medium List 2 Accent 1" w:semiHidden="0" w:uiPriority="66" w:unhideWhenUsed="0"/>
+    <w:lsdException w:name="Medium Grid 1 Accent 1" w:semiHidden="0" w:uiPriority="67" w:unhideWhenUsed="0"/>
+    <w:lsdException w:name="Medium Grid 2 Accent 1" w:semiHidden="0" w:uiPriority="68" w:unhideWhenUsed="0"/>
+    <w:lsdException w:name="Medium Grid 3 Accent 1" w:semiHidden="0" w:uiPriority="69" w:unhideWhenUsed="0"/>
+    <w:lsdException w:name="Dark List Accent 1" w:semiHidden="0" w:uiPriority="70" w:unhideWhenUsed="0"/>
+    <w:lsdException w:name="Colorful Shading Accent 1" w:semiHidden="0" w:uiPriority="71" w:unhideWhenUsed="0"/>
+    <w:lsdException w:name="Colorful List Accent 1" w:semiHidden="0" w:uiPriority="72" w:unhideWhenUsed="0"/>
+    <w:lsdException w:name="Colorful Grid Accent 1" w:semiHidden="0" w:uiPriority="73" w:unhideWhenUsed="0"/>
+    <w:lsdException w:name="Light Shading Accent 2" w:semiHidden="0" w:uiPriority="60" w:unhideWhenUsed="0"/>
+    <w:lsdException w:name="Light List Accent 2" w:semiHidden="0" w:uiPriority="61" w:unhideWhenUsed="0"/>
+    <w:lsdException w:name="Light Grid Accent 2" w:semiHidden="0" w:uiPriority="62" w:unhideWhenUsed="0"/>
+    <w:lsdException w:name="Medium Shading 1 Accent 2" w:semiHidden="0" w:uiPriority="63" w:unhideWhenUsed="0"/>
+    <w:lsdException w:name="Medium Shading 2 Accent 2" w:semiHidden="0" w:uiPriority="64" w:unhideWhenUsed="0"/>
+    <w:lsdException w:name="Medium List 1 Accent 2" w:semiHidden="0" w:uiPriority="65" w:unhideWhenUsed="0"/>
+    <w:lsdException w:name="Medium List 2 Accent 2" w:semiHidden="0" w:uiPriority="66" w:unhideWhenUsed="0"/>
+    <w:lsdException w:name="Medium Grid 1 Accent 2" w:semiHidden="0" w:uiPriority="67" w:unhideWhenUsed="0"/>
+    <w:lsdException w:name="Medium Grid 2 Accent 2" w:semiHidden="0" w:uiPriority="68" w:unhideWhenUsed="0"/>
+    <w:lsdException w:name="Medium Grid 3 Accent 2" w:semiHidden="0" w:uiPriority="69" w:unhideWhenUsed="0"/>
+    <w:lsdException w:name="Dark List Accent 2" w:semiHidden="0" w:uiPriority="70" w:unhideWhenUsed="0"/>
+    <w:lsdException w:name="Colorful Shading Accent 2" w:semiHidden="0" w:uiPriority="71" w:unhideWhenUsed="0"/>
+    <w:lsdException w:name="Colorful List Accent 2" w:semiHidden="0" w:uiPriority="72" w:unhideWhenUsed="0"/>
+    <w:lsdException w:name="Colorful Grid Accent 2" w:semiHidden="0" w:uiPriority="73" w:unhideWhenUsed="0"/>
+    <w:lsdException w:name="Light Shading Accent 3" w:semiHidden="0" w:uiPriority="60" w:unhideWhenUsed="0"/>
+    <w:lsdException w:name="Light List Accent 3" w:semiHidden="0" w:uiPriority="61" w:unhideWhenUsed="0"/>
+    <w:lsdException w:name="Light Grid Accent 3" w:semiHidden="0" w:uiPriority="62" w:unhideWhenUsed="0"/>
+    <w:lsdException w:name="Medium Shading 1 Accent 3" w:semiHidden="0" w:uiPriority="63" w:unhideWhenUsed="0"/>
+    <w:lsdException w:name="Medium Shading 2 Accent 3" w:semiHidden="0" w:uiPriority="64" w:unhideWhenUsed="0"/>
+    <w:lsdException w:name="Medium List 1 Accent 3" w:semiHidden="0" w:uiPriority="65" w:unhideWhenUsed="0"/>
+    <w:lsdException w:name="Medium List 2 Accent 3" w:semiHidden="0" w:uiPriority="66" w:unhideWhenUsed="0"/>
+    <w:lsdException w:name="Medium Grid 1 Accent 3" w:semiHidden="0" w:uiPriority="67" w:unhideWhenUsed="0"/>
+    <w:lsdException w:name="Medium Grid 2 Accent 3" w:semiHidden="0" w:uiPriority="68" w:unhideWhenUsed="0"/>
+    <w:lsdException w:name="Medium Grid 3 Accent 3" w:semiHidden="0" w:uiPriority="69" w:unhideWhenUsed="0"/>
+    <w:lsdException w:name="Dark List Accent 3" w:semiHidden="0" w:uiPriority="70" w:unhideWhenUsed="0"/>
+    <w:lsdException w:name="Colorful Shading Accent 3" w:semiHidden="0" w:uiPriority="71" w:unhideWhenUsed="0"/>
+    <w:lsdException w:name="Colorful List Accent 3" w:semiHidden="0" w:uiPriority="72" w:unhideWhenUsed="0"/>
+    <w:lsdException w:name="Colorful Grid Accent 3" w:semiHidden="0" w:uiPriority="73" w:unhideWhenUsed="0"/>
+    <w:lsdException w:name="Light Shading Accent 4" w:semiHidden="0" w:uiPriority="60" w:unhideWhenUsed="0"/>
+    <w:lsdException w:name="Light List Accent 4" w:semiHidden="0" w:uiPriority="61" w:unhideWhenUsed="0"/>
+    <w:lsdException w:name="Light Grid Accent 4" w:semiHidden="0" w:uiPriority="62" w:unhideWhenUsed="0"/>
+    <w:lsdException w:name="Medium Shading 1 Accent 4" w:semiHidden="0" w:uiPriority="63" w:unhideWhenUsed="0"/>
+    <w:lsdException w:name="Medium Shading 2 Accent 4" w:semiHidden="0" w:uiPriority="64" w:unhideWhenUsed="0"/>
+    <w:lsdException w:name="Medium List 1 Accent 4" w:semiHidden="0" w:uiPriority="65" w:unhideWhenUsed="0"/>
+    <w:lsdException w:name="Medium List 2 Accent 4" w:semiHidden="0" w:uiPriority="66" w:unhideWhenUsed="0"/>
+    <w:lsdException w:name="Medium Grid 1 Accent 4" w:semiHidden="0" w:uiPriority="67" w:unhideWhenUsed="0"/>
+    <w:lsdException w:name="Medium Grid 2 Accent 4" w:semiHidden="0" w:uiPriority="68" w:unhideWhenUsed="0"/>
+    <w:lsdException w:name="Medium Grid 3 Accent 4" w:semiHidden="0" w:uiPriority="69" w:unhideWhenUsed="0"/>
+    <w:lsdException w:name="Dark List Accent 4" w:semiHidden="0" w:uiPriority="70" w:unhideWhenUsed="0"/>
+    <w:lsdException w:name="Colorful Shading Accent 4" w:semiHidden="0" w:uiPriority="71" w:unhideWhenUsed="0"/>
+    <w:lsdException w:name="Colorful List Accent 4" w:semiHidden="0" w:uiPriority="72" w:unhideWhenUsed="0"/>
+    <w:lsdException w:name="Colorful Grid Accent 4" w:semiHidden="0" w:uiPriority="73" w:unhideWhenUsed="0"/>
+    <w:lsdException w:name="Light Shading Accent 5" w:semiHidden="0" w:uiPriority="60" w:unhideWhenUsed="0"/>
+    <w:lsdException w:name="Light List Accent 5" w:semiHidden="0" w:uiPriority="61" w:unhideWhenUsed="0"/>
+    <w:lsdException w:name="Light Grid Accent 5" w:semiHidden="0" w:uiPriority="62" w:unhideWhenUsed="0"/>
+    <w:lsdException w:name="Medium Shading 1 Accent 5" w:semiHidden="0" w:uiPriority="63" w:unhideWhenUsed="0"/>
+    <w:lsdException w:name="Medium Shading 2 Accent 5" w:semiHidden="0" w:uiPriority="64" w:unhideWhenUsed="0"/>
+    <w:lsdException w:name="Medium List 1 Accent 5" w:semiHidden="0" w:uiPriority="65" w:unhideWhenUsed="0"/>
+    <w:lsdException w:name="Medium List 2 Accent 5" w:semiHidden="0" w:uiPriority="66" w:unhideWhenUsed="0"/>
+    <w:lsdException w:name="Medium Grid 1 Accent 5" w:semiHidden="0" w:uiPriority="67" w:unhideWhenUsed="0"/>
+    <w:lsdException w:name="Medium Grid 2 Accent 5" w:semiHidden="0" w:uiPriority="68" w:unhideWhenUsed="0"/>
+    <w:lsdException w:name="Medium Grid 3 Accent 5" w:semiHidden="0" w:uiPriority="69" w:unhideWhenUsed="0"/>
+    <w:lsdException w:name="Dark List Accent 5" w:semiHidden="0" w:uiPriority="70" w:unhideWhenUsed="0"/>
+    <w:lsdException w:name="Colorful Shading Accent 5" w:semiHidden="0" w:uiPriority="71" w:unhideWhenUsed="0"/>
+    <w:lsdException w:name="Colorful List Accent 5" w:semiHidden="0" w:uiPriority="72" w:unhideWhenUsed="0"/>
+    <w:lsdException w:name="Colorful Grid Accent 5" w:semiHidden="0" w:uiPriority="73" w:unhideWhenUsed="0"/>
+    <w:lsdException w:name="Light Shading Accent 6" w:semiHidden="0" w:uiPriority="60" w:unhideWhenUsed="0"/>
+    <w:lsdException w:name="Light List Accent 6" w:semiHidden="0" w:uiPriority="61" w:unhideWhenUsed="0"/>
+    <w:lsdException w:name="Light Grid Accent 6" w:semiHidden="0" w:uiPriority="62" w:unhideWhenUsed="0"/>
+    <w:lsdException w:name="Medium Shading 1 Accent 6" w:semiHidden="0" w:uiPriority="63" w:unhideWhenUsed="0"/>
+    <w:lsdException w:name="Medium Shading 2 Accent 6" w:semiHidden="0" w:uiPriority="64" w:unhideWhenUsed="0"/>
+    <w:lsdException w:name="Medium List 1 Accent 6" w:semiHidden="0" w:uiPriority="65" w:unhideWhenUsed="0"/>
+    <w:lsdException w:name="Medium List 2 Accent 6" w:semiHidden="0" w:uiPriority="66" w:unhideWhenUsed="0"/>
+    <w:lsdException w:name="Medium Grid 1 Accent 6" w:semiHidden="0" w:uiPriority="67" w:unhideWhenUsed="0"/>
+    <w:lsdException w:name="Medium Grid 2 Accent 6" w:semiHidden="0" w:uiPriority="68" w:unhideWhenUsed="0"/>
+    <w:lsdException w:name="Medium Grid 3 Accent 6" w:semiHidden="0" w:uiPriority="69" w:unhideWhenUsed="0"/>
+    <w:lsdException w:name="Dark List Accent 6" w:semiHidden="0" w:uiPriority="70" w:unhideWhenUsed="0"/>
+    <w:lsdException w:name="Colorful Shading Accent 6" w:semiHidden="0" w:uiPriority="71" w:unhideWhenUsed="0"/>
+    <w:lsdException w:name="Colorful List Accent 6" w:semiHidden="0" w:uiPriority="72" w:unhideWhenUsed="0"/>
+    <w:lsdException w:name="Colorful Grid Accent 6" w:semiHidden="0" w:uiPriority="73" w:unhideWhenUsed="0"/>
+    <w:lsdException w:name="Subtle Emphasis" w:semiHidden="0" w:uiPriority="19" w:unhideWhenUsed="0" w:qFormat="1"/>
+    <w:lsdException w:name="Intense Emphasis" w:semiHidden="0" w:uiPriority="21" w:unhideWhenUsed="0" w:qFormat="1"/>
+    <w:lsdException w:name="Subtle Reference" w:semiHidden="0" w:uiPriority="31" w:unhideWhenUsed="0" w:qFormat="1"/>
+    <w:lsdException w:name="Intense Reference" w:semiHidden="0" w:uiPriority="32" w:unhideWhenUsed="0" w:qFormat="1"/>
+    <w:lsdException w:name="Book Title" w:semiHidden="0" w:uiPriority="33" w:unhideWhenUsed="0" w:qFormat="1"/>
+    <w:lsdException w:name="Bibliography" w:uiPriority="37"/>
+    <w:lsdException w:name="TOC Heading" w:uiPriority="39" w:qFormat="1"/>
+  </w:latentStyles>
+  <w:style w:type="paragraph" w:default="1" w:styleId="Normal">
+    <w:name w:val="Normal"/>
+    <w:qFormat/>
+  </w:style>
+  <w:style w:type="character" w:default="1" w:styleId="DefaultParagraphFont">
+    <w:name w:val="Default Paragraph Font"/>
+    <w:uiPriority w:val="1"/>
+    <w:semiHidden/>
+    <w:unhideWhenUsed/>
+  </w:style>
+  <w:style w:type="table" w:default="1" w:styleId="TableNormal">
+    <w:name w:val="Normal Table"/>
+    <w:uiPriority w:val="99"/>
+    <w:semiHidden/>
+    <w:unhideWhenUsed/>
+    <w:tblPr>
+      <w:tblInd w:w="0" w:type="dxa"/>
+      <w:tblCellMar>
+        <w:top w:w="0" w:type="dxa"/>
+        <w:left w:w="108" w:type="dxa"/>
+        <w:bottom w:w="0" w:type="dxa"/>
+        <w:right w:w="108" w:type="dxa"/>
+      </w:tblCellMar>
+    </w:tblPr>
+  </w:style>
+  <w:style w:type="numbering" w:default="1" w:styleId="NoList">
+    <w:name w:val="No List"/>
+    <w:uiPriority w:val="99"/>
+    <w:semiHidden/>
+    <w:unhideWhenUsed/>
   </w:style>
 </w:styles>
 </file>
@@ -4967,7 +5192,7 @@
 </file>
 
 <file path=customXml/itemProps1.xml><?xml version="1.0" encoding="utf-8"?>
-<ds:datastoreItem xmlns:ds="http://schemas.openxmlformats.org/officeDocument/2006/customXml" ds:itemID="{8C8BCDD9-4C10-41A1-A02C-12064727C17E}">
+<ds:datastoreItem xmlns:ds="http://schemas.openxmlformats.org/officeDocument/2006/customXml" ds:itemID="{329645B3-651B-441D-A5F9-1B3FBBD75A5D}">
   <ds:schemaRefs>
     <ds:schemaRef ds:uri="http://schemas.openxmlformats.org/officeDocument/2006/bibliography"/>
   </ds:schemaRefs>

</xml_diff>